<commit_message>
Update Coding and software cheat sheet.docx
</commit_message>
<xml_diff>
--- a/Coding and software cheat sheet.docx
+++ b/Coding and software cheat sheet.docx
@@ -214,14 +214,27 @@
       <w:r>
         <w:t xml:space="preserve">Figure </w:t>
       </w:r>
-      <w:fldSimple w:instr=" SEQ Figure \* ARABIC ">
-        <w:r>
-          <w:rPr>
-            <w:noProof/>
-          </w:rPr>
-          <w:t>1</w:t>
-        </w:r>
-      </w:fldSimple>
+      <w:r>
+        <w:fldChar w:fldCharType="begin"/>
+      </w:r>
+      <w:r>
+        <w:instrText xml:space="preserve"> SEQ Figure \* ARABIC </w:instrText>
+      </w:r>
+      <w:r>
+        <w:fldChar w:fldCharType="separate"/>
+      </w:r>
+      <w:r>
+        <w:rPr>
+          <w:noProof/>
+        </w:rPr>
+        <w:t>1</w:t>
+      </w:r>
+      <w:r>
+        <w:rPr>
+          <w:noProof/>
+        </w:rPr>
+        <w:fldChar w:fldCharType="end"/>
+      </w:r>
       <w:bookmarkEnd w:id="0"/>
       <w:r>
         <w:t>. Unix Directory Architecture</w:t>
@@ -229,19 +242,7 @@
     </w:p>
     <w:p>
       <w:r>
-        <w:t xml:space="preserve">A </w:t>
-      </w:r>
-      <w:r>
-        <w:t>‘</w:t>
-      </w:r>
-      <w:r>
-        <w:t>PATH</w:t>
-      </w:r>
-      <w:r>
-        <w:t>’</w:t>
-      </w:r>
-      <w:r>
-        <w:t xml:space="preserve"> is the route taken from directory A to directory B</w:t>
+        <w:t>A ‘PATH’ is the route taken from directory A to directory B</w:t>
       </w:r>
       <w:r>
         <w:t>. F</w:t>
@@ -1378,6 +1379,21 @@
       </w:pPr>
       <w:r>
         <w:t>Rocket:</w:t>
+      </w:r>
+    </w:p>
+    <w:p>
+      <w:pPr>
+        <w:rPr>
+          <w:b/>
+          <w:bCs/>
+        </w:rPr>
+      </w:pPr>
+      <w:r>
+        <w:rPr>
+          <w:b/>
+          <w:bCs/>
+        </w:rPr>
+        <w:t>Campus access:</w:t>
       </w:r>
     </w:p>
     <w:p>
@@ -1491,6 +1507,21 @@
     </w:p>
     <w:p>
       <w:pPr>
+        <w:rPr>
+          <w:b/>
+          <w:bCs/>
+        </w:rPr>
+      </w:pPr>
+      <w:r>
+        <w:rPr>
+          <w:b/>
+          <w:bCs/>
+        </w:rPr>
+        <w:t>Remote access:</w:t>
+      </w:r>
+    </w:p>
+    <w:p>
+      <w:pPr>
         <w:pStyle w:val="ListParagraph"/>
         <w:numPr>
           <w:ilvl w:val="0"/>
@@ -1499,28 +1530,21 @@
       </w:pPr>
       <w:proofErr w:type="spellStart"/>
       <w:r>
-        <w:t>squeue</w:t>
+        <w:t>ssh</w:t>
       </w:r>
       <w:proofErr w:type="spellEnd"/>
       <w:r>
-        <w:t xml:space="preserve"> -u </w:t>
+        <w:t xml:space="preserve"> </w:t>
       </w:r>
       <w:r>
         <w:rPr>
           <w:i/>
           <w:iCs/>
         </w:rPr>
-        <w:t>{username}</w:t>
-      </w:r>
-      <w:r>
-        <w:t xml:space="preserve"> </w:t>
-      </w:r>
-      <w:r>
-        <w:rPr>
-          <w:color w:val="70AD47" w:themeColor="accent6"/>
-        </w:rPr>
-        <w:tab/>
-        <w:t>#view queued jobs</w:t>
+        <w:t>{username}@</w:t>
+      </w:r>
+      <w:r>
+        <w:t>unix.ncl.ac.uk</w:t>
       </w:r>
     </w:p>
     <w:p>
@@ -1533,6 +1557,84 @@
       </w:pPr>
       <w:proofErr w:type="spellStart"/>
       <w:r>
+        <w:t>ssh</w:t>
+      </w:r>
+      <w:proofErr w:type="spellEnd"/>
+      <w:r>
+        <w:t xml:space="preserve"> </w:t>
+      </w:r>
+      <w:bookmarkStart w:id="1" w:name="_GoBack"/>
+      <w:r>
+        <w:rPr>
+          <w:i/>
+          <w:iCs/>
+        </w:rPr>
+        <w:t>{username}@</w:t>
+      </w:r>
+      <w:bookmarkEnd w:id="1"/>
+      <w:r>
+        <w:t>rocket.hpc.ncl.ac.uk</w:t>
+      </w:r>
+    </w:p>
+    <w:p>
+      <w:pPr>
+        <w:rPr>
+          <w:b/>
+          <w:bCs/>
+        </w:rPr>
+      </w:pPr>
+      <w:r>
+        <w:rPr>
+          <w:b/>
+          <w:bCs/>
+        </w:rPr>
+        <w:t>Useful commands:</w:t>
+      </w:r>
+    </w:p>
+    <w:p>
+      <w:pPr>
+        <w:pStyle w:val="ListParagraph"/>
+        <w:numPr>
+          <w:ilvl w:val="0"/>
+          <w:numId w:val="9"/>
+        </w:numPr>
+      </w:pPr>
+      <w:proofErr w:type="spellStart"/>
+      <w:r>
+        <w:t>squeue</w:t>
+      </w:r>
+      <w:proofErr w:type="spellEnd"/>
+      <w:r>
+        <w:t xml:space="preserve"> -u </w:t>
+      </w:r>
+      <w:r>
+        <w:rPr>
+          <w:i/>
+          <w:iCs/>
+        </w:rPr>
+        <w:t>{username}</w:t>
+      </w:r>
+      <w:r>
+        <w:t xml:space="preserve"> </w:t>
+      </w:r>
+      <w:r>
+        <w:rPr>
+          <w:color w:val="70AD47" w:themeColor="accent6"/>
+        </w:rPr>
+        <w:tab/>
+        <w:t>#view queued jobs</w:t>
+      </w:r>
+    </w:p>
+    <w:p>
+      <w:pPr>
+        <w:pStyle w:val="ListParagraph"/>
+        <w:numPr>
+          <w:ilvl w:val="0"/>
+          <w:numId w:val="9"/>
+        </w:numPr>
+      </w:pPr>
+      <w:proofErr w:type="spellStart"/>
+      <w:r>
         <w:t>sacct</w:t>
       </w:r>
       <w:proofErr w:type="spellEnd"/>
@@ -1540,6 +1642,7 @@
         <w:t xml:space="preserve"> </w:t>
       </w:r>
     </w:p>
+    <w:p/>
     <w:p>
       <w:pPr>
         <w:rPr>
@@ -2086,8 +2189,6 @@
         </w:rPr>
         <w:t>#mounts the H drive in the directory created</w:t>
       </w:r>
-      <w:bookmarkStart w:id="1" w:name="_GoBack"/>
-      <w:bookmarkEnd w:id="1"/>
     </w:p>
     <w:sectPr>
       <w:pgSz w:w="11906" w:h="16838"/>
@@ -2988,6 +3089,119 @@
     </w:lvl>
   </w:abstractNum>
   <w:abstractNum w:abstractNumId="8" w15:restartNumberingAfterBreak="0">
+    <w:nsid w:val="79C24A6A"/>
+    <w:multiLevelType w:val="hybridMultilevel"/>
+    <w:tmpl w:val="1D7CA8B2"/>
+    <w:lvl w:ilvl="0" w:tplc="08090001">
+      <w:start w:val="1"/>
+      <w:numFmt w:val="bullet"/>
+      <w:lvlText w:val=""/>
+      <w:lvlJc w:val="left"/>
+      <w:pPr>
+        <w:ind w:left="720" w:hanging="360"/>
+      </w:pPr>
+      <w:rPr>
+        <w:rFonts w:ascii="Symbol" w:hAnsi="Symbol" w:hint="default"/>
+      </w:rPr>
+    </w:lvl>
+    <w:lvl w:ilvl="1" w:tplc="08090003" w:tentative="1">
+      <w:start w:val="1"/>
+      <w:numFmt w:val="bullet"/>
+      <w:lvlText w:val="o"/>
+      <w:lvlJc w:val="left"/>
+      <w:pPr>
+        <w:ind w:left="1440" w:hanging="360"/>
+      </w:pPr>
+      <w:rPr>
+        <w:rFonts w:ascii="Courier New" w:hAnsi="Courier New" w:cs="Courier New" w:hint="default"/>
+      </w:rPr>
+    </w:lvl>
+    <w:lvl w:ilvl="2" w:tplc="08090005" w:tentative="1">
+      <w:start w:val="1"/>
+      <w:numFmt w:val="bullet"/>
+      <w:lvlText w:val=""/>
+      <w:lvlJc w:val="left"/>
+      <w:pPr>
+        <w:ind w:left="2160" w:hanging="360"/>
+      </w:pPr>
+      <w:rPr>
+        <w:rFonts w:ascii="Wingdings" w:hAnsi="Wingdings" w:hint="default"/>
+      </w:rPr>
+    </w:lvl>
+    <w:lvl w:ilvl="3" w:tplc="08090001" w:tentative="1">
+      <w:start w:val="1"/>
+      <w:numFmt w:val="bullet"/>
+      <w:lvlText w:val=""/>
+      <w:lvlJc w:val="left"/>
+      <w:pPr>
+        <w:ind w:left="2880" w:hanging="360"/>
+      </w:pPr>
+      <w:rPr>
+        <w:rFonts w:ascii="Symbol" w:hAnsi="Symbol" w:hint="default"/>
+      </w:rPr>
+    </w:lvl>
+    <w:lvl w:ilvl="4" w:tplc="08090003" w:tentative="1">
+      <w:start w:val="1"/>
+      <w:numFmt w:val="bullet"/>
+      <w:lvlText w:val="o"/>
+      <w:lvlJc w:val="left"/>
+      <w:pPr>
+        <w:ind w:left="3600" w:hanging="360"/>
+      </w:pPr>
+      <w:rPr>
+        <w:rFonts w:ascii="Courier New" w:hAnsi="Courier New" w:cs="Courier New" w:hint="default"/>
+      </w:rPr>
+    </w:lvl>
+    <w:lvl w:ilvl="5" w:tplc="08090005" w:tentative="1">
+      <w:start w:val="1"/>
+      <w:numFmt w:val="bullet"/>
+      <w:lvlText w:val=""/>
+      <w:lvlJc w:val="left"/>
+      <w:pPr>
+        <w:ind w:left="4320" w:hanging="360"/>
+      </w:pPr>
+      <w:rPr>
+        <w:rFonts w:ascii="Wingdings" w:hAnsi="Wingdings" w:hint="default"/>
+      </w:rPr>
+    </w:lvl>
+    <w:lvl w:ilvl="6" w:tplc="08090001" w:tentative="1">
+      <w:start w:val="1"/>
+      <w:numFmt w:val="bullet"/>
+      <w:lvlText w:val=""/>
+      <w:lvlJc w:val="left"/>
+      <w:pPr>
+        <w:ind w:left="5040" w:hanging="360"/>
+      </w:pPr>
+      <w:rPr>
+        <w:rFonts w:ascii="Symbol" w:hAnsi="Symbol" w:hint="default"/>
+      </w:rPr>
+    </w:lvl>
+    <w:lvl w:ilvl="7" w:tplc="08090003" w:tentative="1">
+      <w:start w:val="1"/>
+      <w:numFmt w:val="bullet"/>
+      <w:lvlText w:val="o"/>
+      <w:lvlJc w:val="left"/>
+      <w:pPr>
+        <w:ind w:left="5760" w:hanging="360"/>
+      </w:pPr>
+      <w:rPr>
+        <w:rFonts w:ascii="Courier New" w:hAnsi="Courier New" w:cs="Courier New" w:hint="default"/>
+      </w:rPr>
+    </w:lvl>
+    <w:lvl w:ilvl="8" w:tplc="08090005" w:tentative="1">
+      <w:start w:val="1"/>
+      <w:numFmt w:val="bullet"/>
+      <w:lvlText w:val=""/>
+      <w:lvlJc w:val="left"/>
+      <w:pPr>
+        <w:ind w:left="6480" w:hanging="360"/>
+      </w:pPr>
+      <w:rPr>
+        <w:rFonts w:ascii="Wingdings" w:hAnsi="Wingdings" w:hint="default"/>
+      </w:rPr>
+    </w:lvl>
+  </w:abstractNum>
+  <w:abstractNum w:abstractNumId="9" w15:restartNumberingAfterBreak="0">
     <w:nsid w:val="7FE722F7"/>
     <w:multiLevelType w:val="hybridMultilevel"/>
     <w:tmpl w:val="33244C32"/>
@@ -3113,7 +3327,7 @@
     <w:abstractNumId w:val="5"/>
   </w:num>
   <w:num w:numId="5">
-    <w:abstractNumId w:val="8"/>
+    <w:abstractNumId w:val="9"/>
   </w:num>
   <w:num w:numId="6">
     <w:abstractNumId w:val="6"/>
@@ -3126,6 +3340,9 @@
   </w:num>
   <w:num w:numId="9">
     <w:abstractNumId w:val="4"/>
+  </w:num>
+  <w:num w:numId="10">
+    <w:abstractNumId w:val="8"/>
   </w:num>
 </w:numbering>
 </file>
@@ -4353,21 +4570,6 @@
 </file>
 
 <file path=customXml/item1.xml><?xml version="1.0" encoding="utf-8"?>
-<p:properties xmlns:p="http://schemas.microsoft.com/office/2006/metadata/properties" xmlns:xsi="http://www.w3.org/2001/XMLSchema-instance" xmlns:pc="http://schemas.microsoft.com/office/infopath/2007/PartnerControls">
-  <documentManagement/>
-</p:properties>
-</file>
-
-<file path=customXml/item2.xml><?xml version="1.0" encoding="utf-8"?>
-<?mso-contentType ?>
-<FormTemplates xmlns="http://schemas.microsoft.com/sharepoint/v3/contenttype/forms">
-  <Display>DocumentLibraryForm</Display>
-  <Edit>DocumentLibraryForm</Edit>
-  <New>DocumentLibraryForm</New>
-</FormTemplates>
-</file>
-
-<file path=customXml/item3.xml><?xml version="1.0" encoding="utf-8"?>
 <ct:contentTypeSchema xmlns:ct="http://schemas.microsoft.com/office/2006/metadata/contentType" xmlns:ma="http://schemas.microsoft.com/office/2006/metadata/properties/metaAttributes" ct:_="" ma:_="" ma:contentTypeName="Document" ma:contentTypeID="0x01010069F4F0223DF93444A1ED693D97434107" ma:contentTypeVersion="8" ma:contentTypeDescription="Create a new document." ma:contentTypeScope="" ma:versionID="81122299d8fc331fde50bb1146004bec">
   <xsd:schema xmlns:xsd="http://www.w3.org/2001/XMLSchema" xmlns:xs="http://www.w3.org/2001/XMLSchema" xmlns:p="http://schemas.microsoft.com/office/2006/metadata/properties" xmlns:ns3="db4499ca-175f-409a-a677-9ebbd8281443" targetNamespace="http://schemas.microsoft.com/office/2006/metadata/properties" ma:root="true" ma:fieldsID="0ecddf8764a2627ff089c78899dc1a1e" ns3:_="">
     <xsd:import namespace="db4499ca-175f-409a-a677-9ebbd8281443"/>
@@ -4539,28 +4741,26 @@
 </ct:contentTypeSchema>
 </file>
 
+<file path=customXml/item2.xml><?xml version="1.0" encoding="utf-8"?>
+<?mso-contentType ?>
+<FormTemplates xmlns="http://schemas.microsoft.com/sharepoint/v3/contenttype/forms">
+  <Display>DocumentLibraryForm</Display>
+  <Edit>DocumentLibraryForm</Edit>
+  <New>DocumentLibraryForm</New>
+</FormTemplates>
+</file>
+
+<file path=customXml/item3.xml><?xml version="1.0" encoding="utf-8"?>
+<p:properties xmlns:p="http://schemas.microsoft.com/office/2006/metadata/properties" xmlns:xsi="http://www.w3.org/2001/XMLSchema-instance" xmlns:pc="http://schemas.microsoft.com/office/infopath/2007/PartnerControls">
+  <documentManagement/>
+</p:properties>
+</file>
+
 <file path=customXml/item4.xml><?xml version="1.0" encoding="utf-8"?>
 <b:Sources xmlns:b="http://schemas.openxmlformats.org/officeDocument/2006/bibliography" xmlns="http://schemas.openxmlformats.org/officeDocument/2006/bibliography" SelectedStyle="\APASixthEditionOfficeOnline.xsl" StyleName="APA" Version="6"/>
 </file>
 
 <file path=customXml/itemProps1.xml><?xml version="1.0" encoding="utf-8"?>
-<ds:datastoreItem xmlns:ds="http://schemas.openxmlformats.org/officeDocument/2006/customXml" ds:itemID="{08EA9FD5-44BE-49D8-BF03-823B010F0E35}">
-  <ds:schemaRefs>
-    <ds:schemaRef ds:uri="http://schemas.microsoft.com/office/2006/metadata/properties"/>
-    <ds:schemaRef ds:uri="http://schemas.microsoft.com/office/infopath/2007/PartnerControls"/>
-  </ds:schemaRefs>
-</ds:datastoreItem>
-</file>
-
-<file path=customXml/itemProps2.xml><?xml version="1.0" encoding="utf-8"?>
-<ds:datastoreItem xmlns:ds="http://schemas.openxmlformats.org/officeDocument/2006/customXml" ds:itemID="{1F983BD0-F6F5-45B3-9BDA-53C5F2A3F112}">
-  <ds:schemaRefs>
-    <ds:schemaRef ds:uri="http://schemas.microsoft.com/sharepoint/v3/contenttype/forms"/>
-  </ds:schemaRefs>
-</ds:datastoreItem>
-</file>
-
-<file path=customXml/itemProps3.xml><?xml version="1.0" encoding="utf-8"?>
 <ds:datastoreItem xmlns:ds="http://schemas.openxmlformats.org/officeDocument/2006/customXml" ds:itemID="{0BBC2494-19D6-4940-8D48-E0B0A0DE35D8}">
   <ds:schemaRefs>
     <ds:schemaRef ds:uri="http://schemas.microsoft.com/office/2006/metadata/contentType"/>
@@ -4578,8 +4778,25 @@
 </ds:datastoreItem>
 </file>
 
+<file path=customXml/itemProps2.xml><?xml version="1.0" encoding="utf-8"?>
+<ds:datastoreItem xmlns:ds="http://schemas.openxmlformats.org/officeDocument/2006/customXml" ds:itemID="{1F983BD0-F6F5-45B3-9BDA-53C5F2A3F112}">
+  <ds:schemaRefs>
+    <ds:schemaRef ds:uri="http://schemas.microsoft.com/sharepoint/v3/contenttype/forms"/>
+  </ds:schemaRefs>
+</ds:datastoreItem>
+</file>
+
+<file path=customXml/itemProps3.xml><?xml version="1.0" encoding="utf-8"?>
+<ds:datastoreItem xmlns:ds="http://schemas.openxmlformats.org/officeDocument/2006/customXml" ds:itemID="{08EA9FD5-44BE-49D8-BF03-823B010F0E35}">
+  <ds:schemaRefs>
+    <ds:schemaRef ds:uri="http://schemas.microsoft.com/office/2006/metadata/properties"/>
+    <ds:schemaRef ds:uri="http://schemas.microsoft.com/office/infopath/2007/PartnerControls"/>
+  </ds:schemaRefs>
+</ds:datastoreItem>
+</file>
+
 <file path=customXml/itemProps4.xml><?xml version="1.0" encoding="utf-8"?>
-<ds:datastoreItem xmlns:ds="http://schemas.openxmlformats.org/officeDocument/2006/customXml" ds:itemID="{01D38EC1-38B3-437F-9AD3-9AD0296D666A}">
+<ds:datastoreItem xmlns:ds="http://schemas.openxmlformats.org/officeDocument/2006/customXml" ds:itemID="{A35D6AF8-1BEC-4566-BCE3-5C965FF394A4}">
   <ds:schemaRefs>
     <ds:schemaRef ds:uri="http://schemas.openxmlformats.org/officeDocument/2006/bibliography"/>
   </ds:schemaRefs>

</xml_diff>